<commit_message>
set 2 question answered - completed
</commit_message>
<xml_diff>
--- a/4033114-1PythonWeek02_Set_Questions/1.Python(Week 0-2)/2.Python_Set_2/1.Py_Que_Set2_Krithiksha_ans/3.Scenario based/Scenario-Based  -set 2.docx
+++ b/4033114-1PythonWeek02_Set_Questions/1.Python(Week 0-2)/2.Python_Set_2/1.Py_Que_Set2_Krithiksha_ans/3.Scenario based/Scenario-Based  -set 2.docx
@@ -924,13 +924,7 @@
         <w:rPr>
           <w:rFonts w:ascii="Roboto Mono" w:eastAsia="Roboto Mono" w:hAnsi="Roboto Mono" w:cs="Roboto Mono"/>
         </w:rPr>
-        <w:t xml:space="preserve"> You are developing a banking application that categorizes transactions based on the amou</w:t>
-      </w:r>
-      <w:r>
-        <w:rPr>
-          <w:rFonts w:ascii="Roboto Mono" w:eastAsia="Roboto Mono" w:hAnsi="Roboto Mono" w:cs="Roboto Mono"/>
-        </w:rPr>
-        <w:t>nt entered.</w:t>
+        <w:t xml:space="preserve"> You are developing a banking application that categorizes transactions based on the amount entered.</w:t>
       </w:r>
       <w:r>
         <w:rPr>
@@ -974,11 +968,6 @@
           <w:rFonts w:ascii="Roboto Mono" w:eastAsia="Roboto Mono" w:hAnsi="Roboto Mono" w:cs="Roboto Mono"/>
         </w:rPr>
         <w:br/>
-      </w:r>
-      <w:r>
-        <w:rPr>
-          <w:rFonts w:ascii="Roboto Mono" w:eastAsia="Roboto Mono" w:hAnsi="Roboto Mono" w:cs="Roboto Mono"/>
-        </w:rPr>
         <w:t xml:space="preserve"> Write logic to compute the sum of the digits of a given number.</w:t>
       </w:r>
       <w:r>
@@ -1046,13 +1035,7 @@
         <w:rPr>
           <w:rFonts w:ascii="Roboto Mono" w:eastAsia="Roboto Mono" w:hAnsi="Roboto Mono" w:cs="Roboto Mono"/>
         </w:rPr>
-        <w:t xml:space="preserve"> In a se</w:t>
-      </w:r>
-      <w:r>
-        <w:rPr>
-          <w:rFonts w:ascii="Roboto Mono" w:eastAsia="Roboto Mono" w:hAnsi="Roboto Mono" w:cs="Roboto Mono"/>
-        </w:rPr>
-        <w:t>cure login system, certain features are enabled only for users with prime-numbered user IDs.</w:t>
+        <w:t xml:space="preserve"> In a secure login system, certain features are enabled only for users with prime-numbered user IDs.</w:t>
       </w:r>
       <w:r>
         <w:rPr>
@@ -1096,13 +1079,7 @@
           <w:rFonts w:ascii="Roboto Mono" w:eastAsia="Roboto Mono" w:hAnsi="Roboto Mono" w:cs="Roboto Mono"/>
         </w:rPr>
         <w:br/>
-        <w:t xml:space="preserve"> Wr</w:t>
-      </w:r>
-      <w:r>
-        <w:rPr>
-          <w:rFonts w:ascii="Roboto Mono" w:eastAsia="Roboto Mono" w:hAnsi="Roboto Mono" w:cs="Roboto Mono"/>
-        </w:rPr>
-        <w:t>ite logic to find the factorial of a given number using recursion.</w:t>
+        <w:t xml:space="preserve"> Write logic to find the factorial of a given number using recursion.</w:t>
       </w:r>
       <w:r>
         <w:rPr>
@@ -1132,21 +1109,7 @@
         <w:rPr>
           <w:rFonts w:ascii="Roboto Mono" w:eastAsia="Roboto Mono" w:hAnsi="Roboto Mono" w:cs="Roboto Mono"/>
         </w:rPr>
-        <w:t xml:space="preserve"> A unique lottery system assigns ticket numbers where only Armstrong numbers win </w:t>
-      </w:r>
-      <w:proofErr w:type="gramStart"/>
-      <w:r>
-        <w:rPr>
-          <w:rFonts w:ascii="Roboto Mono" w:eastAsia="Roboto Mono" w:hAnsi="Roboto Mono" w:cs="Roboto Mono"/>
-        </w:rPr>
-        <w:t>the</w:t>
-      </w:r>
-      <w:proofErr w:type="gramEnd"/>
-      <w:r>
-        <w:rPr>
-          <w:rFonts w:ascii="Roboto Mono" w:eastAsia="Roboto Mono" w:hAnsi="Roboto Mono" w:cs="Roboto Mono"/>
-        </w:rPr>
-        <w:t xml:space="preserve"> jackpot.</w:t>
+        <w:t xml:space="preserve"> A unique lottery system assigns ticket numbers where only Armstrong numbers win the jackpot.</w:t>
       </w:r>
       <w:r>
         <w:rPr>
@@ -1183,24 +1146,13 @@
         <w:rPr>
           <w:rFonts w:ascii="Roboto Mono" w:eastAsia="Roboto Mono" w:hAnsi="Roboto Mono" w:cs="Roboto Mono"/>
         </w:rPr>
-        <w:t xml:space="preserve"> A pas</w:t>
-      </w:r>
-      <w:r>
-        <w:rPr>
-          <w:rFonts w:ascii="Roboto Mono" w:eastAsia="Roboto Mono" w:hAnsi="Roboto Mono" w:cs="Roboto Mono"/>
-        </w:rPr>
-        <w:t>sword manager needs to strengthen weak passwords by swapping the first and last characters of user-generated passwords.</w:t>
+        <w:t xml:space="preserve"> A password manager needs to strengthen weak passwords by swapping the first and last characters of user-generated passwords.</w:t>
       </w:r>
       <w:r>
         <w:rPr>
           <w:rFonts w:ascii="Roboto Mono" w:eastAsia="Roboto Mono" w:hAnsi="Roboto Mono" w:cs="Roboto Mono"/>
         </w:rPr>
         <w:br/>
-      </w:r>
-      <w:r>
-        <w:rPr>
-          <w:rFonts w:ascii="Roboto Mono" w:eastAsia="Roboto Mono" w:hAnsi="Roboto Mono" w:cs="Roboto Mono"/>
-        </w:rPr>
         <w:t xml:space="preserve"> Write logic to perform this operation on a given string.</w:t>
       </w:r>
       <w:r>
@@ -1218,35 +1170,24 @@
         </w:numPr>
         <w:rPr>
           <w:rFonts w:ascii="Roboto Mono" w:eastAsia="Roboto Mono" w:hAnsi="Roboto Mono" w:cs="Roboto Mono"/>
-          <w:highlight w:val="yellow"/>
         </w:rPr>
       </w:pPr>
       <w:r>
         <w:rPr>
           <w:rFonts w:ascii="Roboto Mono" w:eastAsia="Roboto Mono" w:hAnsi="Roboto Mono" w:cs="Roboto Mono"/>
           <w:b/>
-          <w:highlight w:val="yellow"/>
         </w:rPr>
         <w:t>Scenario:</w:t>
       </w:r>
       <w:r>
         <w:rPr>
           <w:rFonts w:ascii="Roboto Mono" w:eastAsia="Roboto Mono" w:hAnsi="Roboto Mono" w:cs="Roboto Mono"/>
-          <w:highlight w:val="yellow"/>
-        </w:rPr>
-        <w:t xml:space="preserve"> A low-level networking application requires decimal numbers to b</w:t>
-      </w:r>
-      <w:r>
-        <w:rPr>
-          <w:rFonts w:ascii="Roboto Mono" w:eastAsia="Roboto Mono" w:hAnsi="Roboto Mono" w:cs="Roboto Mono"/>
-          <w:highlight w:val="yellow"/>
-        </w:rPr>
-        <w:t>e converted into binary format before transmission.</w:t>
-      </w:r>
-      <w:r>
-        <w:rPr>
-          <w:rFonts w:ascii="Roboto Mono" w:eastAsia="Roboto Mono" w:hAnsi="Roboto Mono" w:cs="Roboto Mono"/>
-          <w:highlight w:val="yellow"/>
+        </w:rPr>
+        <w:t xml:space="preserve"> A low-level networking application requires decimal numbers to be converted into binary format before transmission.</w:t>
+      </w:r>
+      <w:r>
+        <w:rPr>
+          <w:rFonts w:ascii="Roboto Mono" w:eastAsia="Roboto Mono" w:hAnsi="Roboto Mono" w:cs="Roboto Mono"/>
         </w:rPr>
         <w:br/>
         <w:t xml:space="preserve"> Write logic to convert a given decimal number into its binary equivalent.</w:t>
@@ -1254,51 +1195,40 @@
       <w:r>
         <w:rPr>
           <w:rFonts w:ascii="Roboto Mono" w:eastAsia="Roboto Mono" w:hAnsi="Roboto Mono" w:cs="Roboto Mono"/>
+        </w:rPr>
+        <w:br/>
+      </w:r>
+    </w:p>
+    <w:p>
+      <w:pPr>
+        <w:numPr>
+          <w:ilvl w:val="0"/>
+          <w:numId w:val="1"/>
+        </w:numPr>
+        <w:rPr>
+          <w:rFonts w:ascii="Roboto Mono" w:eastAsia="Roboto Mono" w:hAnsi="Roboto Mono" w:cs="Roboto Mono"/>
           <w:highlight w:val="yellow"/>
         </w:rPr>
+      </w:pPr>
+      <w:r>
+        <w:rPr>
+          <w:rFonts w:ascii="Roboto Mono" w:eastAsia="Roboto Mono" w:hAnsi="Roboto Mono" w:cs="Roboto Mono"/>
+          <w:b/>
+        </w:rPr>
+        <w:t>Scenario:</w:t>
+      </w:r>
+      <w:r>
+        <w:rPr>
+          <w:rFonts w:ascii="Roboto Mono" w:eastAsia="Roboto Mono" w:hAnsi="Roboto Mono" w:cs="Roboto Mono"/>
+        </w:rPr>
+        <w:t xml:space="preserve"> A text-processing tool helps summarize articles by identifying the most significant words.</w:t>
+      </w:r>
+      <w:r>
+        <w:rPr>
+          <w:rFonts w:ascii="Roboto Mono" w:eastAsia="Roboto Mono" w:hAnsi="Roboto Mono" w:cs="Roboto Mono"/>
+        </w:rPr>
         <w:br/>
-      </w:r>
-    </w:p>
-    <w:p>
-      <w:pPr>
-        <w:numPr>
-          <w:ilvl w:val="0"/>
-          <w:numId w:val="1"/>
-        </w:numPr>
-        <w:rPr>
-          <w:rFonts w:ascii="Roboto Mono" w:eastAsia="Roboto Mono" w:hAnsi="Roboto Mono" w:cs="Roboto Mono"/>
-          <w:highlight w:val="yellow"/>
-        </w:rPr>
-      </w:pPr>
-      <w:r>
-        <w:rPr>
-          <w:rFonts w:ascii="Roboto Mono" w:eastAsia="Roboto Mono" w:hAnsi="Roboto Mono" w:cs="Roboto Mono"/>
-          <w:b/>
-          <w:highlight w:val="yellow"/>
-        </w:rPr>
-        <w:t>Scenario:</w:t>
-      </w:r>
-      <w:r>
-        <w:rPr>
-          <w:rFonts w:ascii="Roboto Mono" w:eastAsia="Roboto Mono" w:hAnsi="Roboto Mono" w:cs="Roboto Mono"/>
-          <w:highlight w:val="yellow"/>
-        </w:rPr>
-        <w:t xml:space="preserve"> A text-processing tool helps summarize articles by identifying the most significant words.</w:t>
-      </w:r>
-      <w:r>
-        <w:rPr>
-          <w:rFonts w:ascii="Roboto Mono" w:eastAsia="Roboto Mono" w:hAnsi="Roboto Mono" w:cs="Roboto Mono"/>
-          <w:highlight w:val="yellow"/>
-        </w:rPr>
-        <w:br/>
-        <w:t xml:space="preserve"> Write logic to find the lo</w:t>
-      </w:r>
-      <w:r>
-        <w:rPr>
-          <w:rFonts w:ascii="Roboto Mono" w:eastAsia="Roboto Mono" w:hAnsi="Roboto Mono" w:cs="Roboto Mono"/>
-          <w:highlight w:val="yellow"/>
-        </w:rPr>
-        <w:t>ngest word in a sentence.</w:t>
+        <w:t xml:space="preserve"> Write logic to find the longest word in a sentence.</w:t>
       </w:r>
       <w:r>
         <w:rPr>
@@ -1322,8 +1252,6 @@
           <w:rFonts w:ascii="Roboto Mono" w:eastAsia="Roboto Mono" w:hAnsi="Roboto Mono" w:cs="Roboto Mono"/>
         </w:rPr>
       </w:pPr>
-      <w:bookmarkStart w:id="0" w:name="_GoBack"/>
-      <w:bookmarkEnd w:id="0"/>
       <w:r>
         <w:rPr>
           <w:rFonts w:ascii="Roboto Mono" w:eastAsia="Roboto Mono" w:hAnsi="Roboto Mono" w:cs="Roboto Mono"/>
@@ -1497,13 +1425,7 @@
         <w:rPr>
           <w:rStyle w:val="Strong"/>
         </w:rPr>
-        <w:t>Scenario</w:t>
-      </w:r>
-      <w:r>
-        <w:rPr>
-          <w:rStyle w:val="Strong"/>
-        </w:rPr>
-        <w:t>:</w:t>
+        <w:t>Scenario:</w:t>
       </w:r>
     </w:p>
     <w:p>
@@ -1630,13 +1552,7 @@
         <w:rPr>
           <w:rStyle w:val="Strong"/>
         </w:rPr>
-        <w:t>Scenario</w:t>
-      </w:r>
-      <w:r>
-        <w:rPr>
-          <w:rStyle w:val="Strong"/>
-        </w:rPr>
-        <w:t>:</w:t>
+        <w:t>Scenario:</w:t>
       </w:r>
     </w:p>
     <w:p>
@@ -1765,13 +1681,7 @@
         <w:rPr>
           <w:rStyle w:val="Strong"/>
         </w:rPr>
-        <w:t>Scenario</w:t>
-      </w:r>
-      <w:r>
-        <w:rPr>
-          <w:rStyle w:val="Strong"/>
-        </w:rPr>
-        <w:t>:</w:t>
+        <w:t>Scenario:</w:t>
       </w:r>
     </w:p>
     <w:p>
@@ -1884,10 +1794,7 @@
       </w:r>
       <w:proofErr w:type="spellEnd"/>
       <w:r>
-        <w:t xml:space="preserve"> </w:t>
-      </w:r>
-      <w:r>
-        <w:t xml:space="preserve">from 2 to square root of the number </w:t>
+        <w:t xml:space="preserve"> from 2 to square root of the number </w:t>
       </w:r>
     </w:p>
     <w:p>
@@ -1899,10 +1806,7 @@
         </w:numPr>
       </w:pPr>
       <w:r>
-        <w:t xml:space="preserve">If yes </w:t>
-      </w:r>
-      <w:r>
-        <w:t>, print ‘the number is not prime”</w:t>
+        <w:t>If yes , print ‘the number is not prime”</w:t>
       </w:r>
     </w:p>
     <w:p>
@@ -1917,10 +1821,7 @@
         <w:t>Otherwise</w:t>
       </w:r>
       <w:r>
-        <w:t>, if the above 2 condition fails</w:t>
-      </w:r>
-      <w:r>
-        <w:t>, print ‘the number is prime”</w:t>
+        <w:t>, if the above 2 condition fails, print ‘the number is prime”</w:t>
       </w:r>
     </w:p>
     <w:p/>
@@ -1939,13 +1840,7 @@
         <w:rPr>
           <w:rStyle w:val="Strong"/>
         </w:rPr>
-        <w:t>Scenario</w:t>
-      </w:r>
-      <w:r>
-        <w:rPr>
-          <w:rStyle w:val="Strong"/>
-        </w:rPr>
-        <w:t>:</w:t>
+        <w:t>Scenario:</w:t>
       </w:r>
     </w:p>
     <w:p>
@@ -2036,13 +1931,7 @@
         <w:rPr>
           <w:rStyle w:val="Strong"/>
         </w:rPr>
-        <w:t>Scenario</w:t>
-      </w:r>
-      <w:r>
-        <w:rPr>
-          <w:rStyle w:val="Strong"/>
-        </w:rPr>
-        <w:t>:</w:t>
+        <w:t>Scenario:</w:t>
       </w:r>
     </w:p>
     <w:p>
@@ -2139,22 +2028,13 @@
       </w:r>
       <w:proofErr w:type="spellEnd"/>
       <w:r>
-        <w:t xml:space="preserve">  </w:t>
-      </w:r>
-      <w:r>
-        <w:t xml:space="preserve">is equals given number , then given number is </w:t>
-      </w:r>
-      <w:r>
-        <w:rPr>
-          <w:rFonts w:ascii="Roboto Mono" w:eastAsia="Roboto Mono" w:hAnsi="Roboto Mono" w:cs="Roboto Mono"/>
-        </w:rPr>
-        <w:t>Armstrong</w:t>
-      </w:r>
-      <w:r>
-        <w:rPr>
-          <w:rFonts w:ascii="Roboto Mono" w:eastAsia="Roboto Mono" w:hAnsi="Roboto Mono" w:cs="Roboto Mono"/>
-        </w:rPr>
-        <w:t xml:space="preserve"> number </w:t>
+        <w:t xml:space="preserve">  is equals given number , then given number is </w:t>
+      </w:r>
+      <w:r>
+        <w:rPr>
+          <w:rFonts w:ascii="Roboto Mono" w:eastAsia="Roboto Mono" w:hAnsi="Roboto Mono" w:cs="Roboto Mono"/>
+        </w:rPr>
+        <w:t xml:space="preserve">Armstrong number </w:t>
       </w:r>
     </w:p>
     <w:p>
@@ -2169,19 +2049,7 @@
         <w:rPr>
           <w:rFonts w:ascii="Roboto Mono" w:eastAsia="Roboto Mono" w:hAnsi="Roboto Mono" w:cs="Roboto Mono"/>
         </w:rPr>
-        <w:t xml:space="preserve">Otherwise it is not a </w:t>
-      </w:r>
-      <w:r>
-        <w:rPr>
-          <w:rFonts w:ascii="Roboto Mono" w:eastAsia="Roboto Mono" w:hAnsi="Roboto Mono" w:cs="Roboto Mono"/>
-        </w:rPr>
-        <w:t>Armstrong</w:t>
-      </w:r>
-      <w:r>
-        <w:rPr>
-          <w:rFonts w:ascii="Roboto Mono" w:eastAsia="Roboto Mono" w:hAnsi="Roboto Mono" w:cs="Roboto Mono"/>
-        </w:rPr>
-        <w:t xml:space="preserve"> number </w:t>
+        <w:t xml:space="preserve">Otherwise it is not a Armstrong number </w:t>
       </w:r>
     </w:p>
     <w:p/>
@@ -2200,13 +2068,7 @@
         <w:rPr>
           <w:rStyle w:val="Strong"/>
         </w:rPr>
-        <w:t>Scenario</w:t>
-      </w:r>
-      <w:r>
-        <w:rPr>
-          <w:rStyle w:val="Strong"/>
-        </w:rPr>
-        <w:t>:</w:t>
+        <w:t>Scenario:</w:t>
       </w:r>
     </w:p>
     <w:p>
@@ -2337,10 +2199,7 @@
       </w:r>
       <w:proofErr w:type="spellEnd"/>
       <w:r>
-        <w:t>[0]</w:t>
-      </w:r>
-      <w:r>
-        <w:t xml:space="preserve"> = </w:t>
+        <w:t xml:space="preserve">[0] = </w:t>
       </w:r>
       <w:proofErr w:type="spellStart"/>
       <w:r>
@@ -2348,10 +2207,7 @@
       </w:r>
       <w:proofErr w:type="spellEnd"/>
       <w:r>
-        <w:t>[-1</w:t>
-      </w:r>
-      <w:r>
-        <w:t>]</w:t>
+        <w:t>[-1]</w:t>
       </w:r>
     </w:p>
     <w:p>
@@ -2363,19 +2219,7 @@
         </w:numPr>
       </w:pPr>
       <w:r>
-        <w:t xml:space="preserve">Update </w:t>
-      </w:r>
-      <w:r>
-        <w:t>first</w:t>
-      </w:r>
-      <w:r>
-        <w:t xml:space="preserve"> character of the string</w:t>
-      </w:r>
-      <w:r>
-        <w:t xml:space="preserve"> which is stored in temp variable</w:t>
-      </w:r>
-      <w:r>
-        <w:t xml:space="preserve"> to 1</w:t>
+        <w:t>Update first character of the string which is stored in temp variable to 1</w:t>
       </w:r>
       <w:r>
         <w:rPr>
@@ -2485,6 +2329,334 @@
           <w:numId w:val="9"/>
         </w:numPr>
       </w:pPr>
+      <w:r>
+        <w:t xml:space="preserve">Get the number  </w:t>
+      </w:r>
+    </w:p>
+    <w:p>
+      <w:pPr>
+        <w:pStyle w:val="ListParagraph"/>
+        <w:numPr>
+          <w:ilvl w:val="0"/>
+          <w:numId w:val="9"/>
+        </w:numPr>
+      </w:pPr>
+      <w:r>
+        <w:t xml:space="preserve">To find the binary value of the decimal -&gt; need to divide by base(2) of binary </w:t>
+      </w:r>
+    </w:p>
+    <w:p>
+      <w:pPr>
+        <w:pStyle w:val="ListParagraph"/>
+        <w:numPr>
+          <w:ilvl w:val="0"/>
+          <w:numId w:val="9"/>
+        </w:numPr>
+      </w:pPr>
+      <w:r>
+        <w:t xml:space="preserve">Get the Quotient and remainder by dividing </w:t>
+      </w:r>
+      <w:proofErr w:type="spellStart"/>
+      <w:r>
+        <w:t>givenNumber</w:t>
+      </w:r>
+      <w:proofErr w:type="spellEnd"/>
+      <w:r>
+        <w:t xml:space="preserve"> by 2</w:t>
+      </w:r>
+    </w:p>
+    <w:p>
+      <w:pPr>
+        <w:pStyle w:val="ListParagraph"/>
+        <w:numPr>
+          <w:ilvl w:val="0"/>
+          <w:numId w:val="9"/>
+        </w:numPr>
+      </w:pPr>
+      <w:r>
+        <w:t xml:space="preserve">Save the remainder </w:t>
+      </w:r>
+    </w:p>
+    <w:p>
+      <w:pPr>
+        <w:pStyle w:val="ListParagraph"/>
+        <w:numPr>
+          <w:ilvl w:val="0"/>
+          <w:numId w:val="9"/>
+        </w:numPr>
+      </w:pPr>
+      <w:r>
+        <w:t xml:space="preserve">Store the </w:t>
+      </w:r>
+      <w:r>
+        <w:t>Quotient</w:t>
+      </w:r>
+      <w:r>
+        <w:t xml:space="preserve"> in </w:t>
+      </w:r>
+      <w:proofErr w:type="spellStart"/>
+      <w:r>
+        <w:t>tempQuotient</w:t>
+      </w:r>
+      <w:proofErr w:type="spellEnd"/>
+      <w:r>
+        <w:t xml:space="preserve"> variable</w:t>
+      </w:r>
+    </w:p>
+    <w:p>
+      <w:pPr>
+        <w:pStyle w:val="ListParagraph"/>
+        <w:numPr>
+          <w:ilvl w:val="0"/>
+          <w:numId w:val="9"/>
+        </w:numPr>
+      </w:pPr>
+      <w:r>
+        <w:t xml:space="preserve">now get the </w:t>
+      </w:r>
+      <w:r>
+        <w:t xml:space="preserve">Quotient and remainder by dividing </w:t>
+      </w:r>
+      <w:proofErr w:type="spellStart"/>
+      <w:r>
+        <w:t>tempQuotient</w:t>
+      </w:r>
+      <w:proofErr w:type="spellEnd"/>
+      <w:r>
+        <w:t xml:space="preserve"> by 2</w:t>
+      </w:r>
+    </w:p>
+    <w:p>
+      <w:pPr>
+        <w:pStyle w:val="ListParagraph"/>
+        <w:numPr>
+          <w:ilvl w:val="0"/>
+          <w:numId w:val="9"/>
+        </w:numPr>
+      </w:pPr>
+      <w:r>
+        <w:t>repeat the steps from 3 to 6, until you get the quotient as one (1)</w:t>
+      </w:r>
+    </w:p>
+    <w:p>
+      <w:pPr>
+        <w:pStyle w:val="ListParagraph"/>
+        <w:numPr>
+          <w:ilvl w:val="0"/>
+          <w:numId w:val="9"/>
+        </w:numPr>
+      </w:pPr>
+      <w:r>
+        <w:t>concatenate the remainder together and return it</w:t>
+      </w:r>
+    </w:p>
+    <w:p/>
+    <w:p>
+      <w:proofErr w:type="spellStart"/>
+      <w:proofErr w:type="gramStart"/>
+      <w:r>
+        <w:t>eg</w:t>
+      </w:r>
+      <w:proofErr w:type="spellEnd"/>
+      <w:proofErr w:type="gramEnd"/>
+      <w:r>
+        <w:t xml:space="preserve">: </w:t>
+      </w:r>
+    </w:p>
+    <w:p>
+      <w:r>
+        <w:t>Number: 10</w:t>
+      </w:r>
+    </w:p>
+    <w:p>
+      <w:r>
+        <w:t xml:space="preserve">10 mod 2 </w:t>
+      </w:r>
+      <w:r>
+        <w:sym w:font="Wingdings" w:char="F0E0"/>
+      </w:r>
+      <w:r>
+        <w:t xml:space="preserve"> </w:t>
+      </w:r>
+      <w:r>
+        <w:t xml:space="preserve">quotient </w:t>
+      </w:r>
+      <w:r>
+        <w:t>=5      remainder=0</w:t>
+      </w:r>
+    </w:p>
+    <w:p>
+      <w:r>
+        <w:t xml:space="preserve">5 </w:t>
+      </w:r>
+      <w:r>
+        <w:t xml:space="preserve">mod 2 </w:t>
+      </w:r>
+      <w:r>
+        <w:sym w:font="Wingdings" w:char="F0E0"/>
+      </w:r>
+      <w:r>
+        <w:t xml:space="preserve"> quotient </w:t>
+      </w:r>
+      <w:r>
+        <w:t>=2</w:t>
+      </w:r>
+      <w:r>
+        <w:t xml:space="preserve">      </w:t>
+      </w:r>
+      <w:r>
+        <w:t>remainder=1</w:t>
+      </w:r>
+    </w:p>
+    <w:p>
+      <w:r>
+        <w:t>2</w:t>
+      </w:r>
+      <w:r>
+        <w:t xml:space="preserve"> mod 2 </w:t>
+      </w:r>
+      <w:r>
+        <w:sym w:font="Wingdings" w:char="F0E0"/>
+      </w:r>
+      <w:r>
+        <w:t xml:space="preserve"> quotient </w:t>
+      </w:r>
+      <w:r>
+        <w:t>=1</w:t>
+      </w:r>
+      <w:r>
+        <w:t xml:space="preserve">      remainder=0</w:t>
+      </w:r>
+    </w:p>
+    <w:p/>
+    <w:p>
+      <w:proofErr w:type="gramStart"/>
+      <w:r>
+        <w:t>Result :</w:t>
+      </w:r>
+      <w:proofErr w:type="gramEnd"/>
+      <w:r>
+        <w:t xml:space="preserve"> binary value of decimal 10 is      1010 </w:t>
+      </w:r>
+      <w:r>
+        <w:br w:type="page"/>
+      </w:r>
+    </w:p>
+    <w:p/>
+    <w:p/>
+    <w:p>
+      <w:pPr>
+        <w:pStyle w:val="Heading7"/>
+        <w:numPr>
+          <w:ilvl w:val="3"/>
+          <w:numId w:val="1"/>
+        </w:numPr>
+        <w:rPr>
+          <w:rStyle w:val="Strong"/>
+        </w:rPr>
+      </w:pPr>
+      <w:r>
+        <w:rPr>
+          <w:rStyle w:val="Strong"/>
+        </w:rPr>
+        <w:t>Scenario:</w:t>
+      </w:r>
+    </w:p>
+    <w:p>
+      <w:pPr>
+        <w:rPr>
+          <w:rFonts w:ascii="Roboto Mono" w:eastAsia="Roboto Mono" w:hAnsi="Roboto Mono" w:cs="Roboto Mono"/>
+        </w:rPr>
+      </w:pPr>
+      <w:r>
+        <w:rPr>
+          <w:rFonts w:ascii="Roboto Mono" w:eastAsia="Roboto Mono" w:hAnsi="Roboto Mono" w:cs="Roboto Mono"/>
+        </w:rPr>
+        <w:t>A text-processing tool helps summarize articles by identifying the most significant words.</w:t>
+      </w:r>
+      <w:r>
+        <w:rPr>
+          <w:rFonts w:ascii="Roboto Mono" w:eastAsia="Roboto Mono" w:hAnsi="Roboto Mono" w:cs="Roboto Mono"/>
+        </w:rPr>
+        <w:br/>
+        <w:t xml:space="preserve"> Write logic to find the longest word in a sentence.</w:t>
+      </w:r>
+    </w:p>
+    <w:p>
+      <w:pPr>
+        <w:rPr>
+          <w:rFonts w:ascii="Roboto Mono" w:eastAsia="Roboto Mono" w:hAnsi="Roboto Mono" w:cs="Roboto Mono"/>
+        </w:rPr>
+      </w:pPr>
+    </w:p>
+    <w:p>
+      <w:pPr>
+        <w:pStyle w:val="ListParagraph"/>
+        <w:numPr>
+          <w:ilvl w:val="0"/>
+          <w:numId w:val="10"/>
+        </w:numPr>
+      </w:pPr>
+      <w:r>
+        <w:t xml:space="preserve">Get the sentence </w:t>
+      </w:r>
+    </w:p>
+    <w:p>
+      <w:pPr>
+        <w:pStyle w:val="ListParagraph"/>
+        <w:numPr>
+          <w:ilvl w:val="0"/>
+          <w:numId w:val="10"/>
+        </w:numPr>
+      </w:pPr>
+      <w:r>
+        <w:t>Loop through the sentence and find the length of each word in the sentence</w:t>
+      </w:r>
+      <w:r>
+        <w:t xml:space="preserve"> and</w:t>
+      </w:r>
+    </w:p>
+    <w:p>
+      <w:pPr>
+        <w:pStyle w:val="ListParagraph"/>
+        <w:numPr>
+          <w:ilvl w:val="0"/>
+          <w:numId w:val="10"/>
+        </w:numPr>
+      </w:pPr>
+      <w:r>
+        <w:t xml:space="preserve">Get the maximum length word </w:t>
+      </w:r>
+    </w:p>
+    <w:p>
+      <w:pPr>
+        <w:pStyle w:val="ListParagraph"/>
+        <w:numPr>
+          <w:ilvl w:val="0"/>
+          <w:numId w:val="10"/>
+        </w:numPr>
+      </w:pPr>
+      <w:r>
+        <w:t xml:space="preserve">Find the maximum length word in the </w:t>
+      </w:r>
+      <w:r>
+        <w:t xml:space="preserve">sentence </w:t>
+      </w:r>
+      <w:r>
+        <w:t xml:space="preserve">and </w:t>
+      </w:r>
+    </w:p>
+    <w:p>
+      <w:pPr>
+        <w:pStyle w:val="ListParagraph"/>
+        <w:numPr>
+          <w:ilvl w:val="0"/>
+          <w:numId w:val="10"/>
+        </w:numPr>
+      </w:pPr>
+      <w:r>
+        <w:t>Return the word as result</w:t>
+      </w:r>
     </w:p>
     <w:p/>
     <w:p>
@@ -2504,45 +2676,164 @@
         <w:rPr>
           <w:rStyle w:val="Strong"/>
         </w:rPr>
-        <w:t>Scenario</w:t>
-      </w:r>
-      <w:r>
-        <w:rPr>
-          <w:rStyle w:val="Strong"/>
-        </w:rPr>
-        <w:t>:</w:t>
+        <w:t>Scenario:</w:t>
       </w:r>
     </w:p>
     <w:p>
       <w:pPr>
         <w:pStyle w:val="Heading7"/>
-        <w:numPr>
-          <w:ilvl w:val="3"/>
-          <w:numId w:val="1"/>
-        </w:numPr>
+        <w:rPr>
+          <w:rFonts w:ascii="Roboto Mono" w:eastAsia="Roboto Mono" w:hAnsi="Roboto Mono" w:cs="Roboto Mono"/>
+          <w:i w:val="0"/>
+          <w:color w:val="auto"/>
+        </w:rPr>
+      </w:pPr>
+      <w:r>
+        <w:rPr>
+          <w:rFonts w:ascii="Roboto Mono" w:eastAsia="Roboto Mono" w:hAnsi="Roboto Mono" w:cs="Roboto Mono"/>
+          <w:i w:val="0"/>
+          <w:color w:val="auto"/>
+        </w:rPr>
+        <w:t>A plagiarism detection tool compares words from different documents and checks if they are anagrams (same characters but different order).</w:t>
+      </w:r>
+      <w:r>
+        <w:rPr>
+          <w:rFonts w:ascii="Roboto Mono" w:eastAsia="Roboto Mono" w:hAnsi="Roboto Mono" w:cs="Roboto Mono"/>
+          <w:i w:val="0"/>
+          <w:color w:val="auto"/>
+        </w:rPr>
+        <w:br/>
+        <w:t xml:space="preserve"> Write logic to check whether two given strings are</w:t>
+      </w:r>
+      <w:r>
+        <w:rPr>
+          <w:rFonts w:ascii="Roboto Mono" w:eastAsia="Roboto Mono" w:hAnsi="Roboto Mono" w:cs="Roboto Mono"/>
+          <w:i w:val="0"/>
+          <w:color w:val="auto"/>
+        </w:rPr>
+        <w:t xml:space="preserve"> </w:t>
+      </w:r>
+      <w:r>
+        <w:rPr>
+          <w:rFonts w:ascii="Roboto Mono" w:eastAsia="Roboto Mono" w:hAnsi="Roboto Mono" w:cs="Roboto Mono"/>
+          <w:i w:val="0"/>
+          <w:color w:val="auto"/>
+        </w:rPr>
+        <w:t>anagrams</w:t>
+      </w:r>
+    </w:p>
+    <w:p/>
+    <w:p>
+      <w:pPr>
+        <w:pStyle w:val="ListParagraph"/>
+        <w:numPr>
+          <w:ilvl w:val="0"/>
+          <w:numId w:val="11"/>
+        </w:numPr>
+      </w:pPr>
+      <w:r>
+        <w:t xml:space="preserve">Get the 2 strings </w:t>
+      </w:r>
+    </w:p>
+    <w:p>
+      <w:pPr>
+        <w:pStyle w:val="ListParagraph"/>
+        <w:numPr>
+          <w:ilvl w:val="0"/>
+          <w:numId w:val="11"/>
+        </w:numPr>
+      </w:pPr>
+      <w:r>
+        <w:t>Sort the 2 strings</w:t>
+      </w:r>
+    </w:p>
+    <w:p>
+      <w:pPr>
+        <w:pStyle w:val="ListParagraph"/>
+        <w:numPr>
+          <w:ilvl w:val="0"/>
+          <w:numId w:val="11"/>
+        </w:numPr>
+      </w:pPr>
+      <w:r>
+        <w:t>Check if the sorted 2 strings are equal or not, if yes, print ‘strings are anagram’</w:t>
+      </w:r>
+    </w:p>
+    <w:p>
+      <w:pPr>
+        <w:pStyle w:val="ListParagraph"/>
+        <w:numPr>
+          <w:ilvl w:val="0"/>
+          <w:numId w:val="11"/>
+        </w:numPr>
+      </w:pPr>
+      <w:r>
+        <w:t xml:space="preserve">Otherwise, </w:t>
+      </w:r>
+      <w:r>
+        <w:t>p</w:t>
+      </w:r>
+      <w:bookmarkStart w:id="0" w:name="_GoBack"/>
+      <w:bookmarkEnd w:id="0"/>
+      <w:r>
+        <w:t xml:space="preserve">rint ‘strings are </w:t>
+      </w:r>
+      <w:r>
+        <w:t xml:space="preserve">Not </w:t>
+      </w:r>
+      <w:r>
+        <w:t>anagram’</w:t>
+      </w:r>
+    </w:p>
+    <w:p>
+      <w:pPr>
+        <w:ind w:left="360"/>
+      </w:pPr>
+    </w:p>
+    <w:p/>
+    <w:p>
+      <w:pPr>
+        <w:pStyle w:val="Heading7"/>
         <w:rPr>
           <w:rStyle w:val="Strong"/>
           <w:b w:val="0"/>
           <w:bCs w:val="0"/>
         </w:rPr>
       </w:pPr>
-      <w:r>
+    </w:p>
+    <w:p>
+      <w:pPr>
+        <w:pStyle w:val="Heading7"/>
         <w:rPr>
           <w:rStyle w:val="Strong"/>
-        </w:rPr>
-        <w:t>Scenario</w:t>
-      </w:r>
-      <w:r>
+          <w:b w:val="0"/>
+          <w:bCs w:val="0"/>
+        </w:rPr>
+      </w:pPr>
+    </w:p>
+    <w:p>
+      <w:pPr>
+        <w:pStyle w:val="Heading7"/>
         <w:rPr>
           <w:rStyle w:val="Strong"/>
-        </w:rPr>
-        <w:t xml:space="preserve">: </w:t>
-      </w:r>
+          <w:b w:val="0"/>
+          <w:bCs w:val="0"/>
+        </w:rPr>
+      </w:pPr>
     </w:p>
     <w:p>
       <w:pPr>
         <w:pStyle w:val="Heading7"/>
-        <w:ind w:left="360"/>
+        <w:rPr>
+          <w:rStyle w:val="Strong"/>
+          <w:b w:val="0"/>
+          <w:bCs w:val="0"/>
+        </w:rPr>
+      </w:pPr>
+    </w:p>
+    <w:p>
+      <w:pPr>
+        <w:pStyle w:val="Heading7"/>
       </w:pPr>
       <w:r>
         <w:br/>
@@ -3279,6 +3570,178 @@
     </w:lvl>
   </w:abstractNum>
   <w:abstractNum w:abstractNumId="7">
+    <w:nsid w:val="38972ECA"/>
+    <w:multiLevelType w:val="hybridMultilevel"/>
+    <w:tmpl w:val="8142207A"/>
+    <w:lvl w:ilvl="0" w:tplc="0409001B">
+      <w:start w:val="1"/>
+      <w:numFmt w:val="lowerRoman"/>
+      <w:lvlText w:val="%1."/>
+      <w:lvlJc w:val="right"/>
+      <w:pPr>
+        <w:ind w:left="720" w:hanging="360"/>
+      </w:pPr>
+    </w:lvl>
+    <w:lvl w:ilvl="1" w:tplc="04090019" w:tentative="1">
+      <w:start w:val="1"/>
+      <w:numFmt w:val="lowerLetter"/>
+      <w:lvlText w:val="%2."/>
+      <w:lvlJc w:val="left"/>
+      <w:pPr>
+        <w:ind w:left="1440" w:hanging="360"/>
+      </w:pPr>
+    </w:lvl>
+    <w:lvl w:ilvl="2" w:tplc="0409001B" w:tentative="1">
+      <w:start w:val="1"/>
+      <w:numFmt w:val="lowerRoman"/>
+      <w:lvlText w:val="%3."/>
+      <w:lvlJc w:val="right"/>
+      <w:pPr>
+        <w:ind w:left="2160" w:hanging="180"/>
+      </w:pPr>
+    </w:lvl>
+    <w:lvl w:ilvl="3" w:tplc="0409000F" w:tentative="1">
+      <w:start w:val="1"/>
+      <w:numFmt w:val="decimal"/>
+      <w:lvlText w:val="%4."/>
+      <w:lvlJc w:val="left"/>
+      <w:pPr>
+        <w:ind w:left="2880" w:hanging="360"/>
+      </w:pPr>
+    </w:lvl>
+    <w:lvl w:ilvl="4" w:tplc="04090019" w:tentative="1">
+      <w:start w:val="1"/>
+      <w:numFmt w:val="lowerLetter"/>
+      <w:lvlText w:val="%5."/>
+      <w:lvlJc w:val="left"/>
+      <w:pPr>
+        <w:ind w:left="3600" w:hanging="360"/>
+      </w:pPr>
+    </w:lvl>
+    <w:lvl w:ilvl="5" w:tplc="0409001B" w:tentative="1">
+      <w:start w:val="1"/>
+      <w:numFmt w:val="lowerRoman"/>
+      <w:lvlText w:val="%6."/>
+      <w:lvlJc w:val="right"/>
+      <w:pPr>
+        <w:ind w:left="4320" w:hanging="180"/>
+      </w:pPr>
+    </w:lvl>
+    <w:lvl w:ilvl="6" w:tplc="0409000F" w:tentative="1">
+      <w:start w:val="1"/>
+      <w:numFmt w:val="decimal"/>
+      <w:lvlText w:val="%7."/>
+      <w:lvlJc w:val="left"/>
+      <w:pPr>
+        <w:ind w:left="5040" w:hanging="360"/>
+      </w:pPr>
+    </w:lvl>
+    <w:lvl w:ilvl="7" w:tplc="04090019" w:tentative="1">
+      <w:start w:val="1"/>
+      <w:numFmt w:val="lowerLetter"/>
+      <w:lvlText w:val="%8."/>
+      <w:lvlJc w:val="left"/>
+      <w:pPr>
+        <w:ind w:left="5760" w:hanging="360"/>
+      </w:pPr>
+    </w:lvl>
+    <w:lvl w:ilvl="8" w:tplc="0409001B" w:tentative="1">
+      <w:start w:val="1"/>
+      <w:numFmt w:val="lowerRoman"/>
+      <w:lvlText w:val="%9."/>
+      <w:lvlJc w:val="right"/>
+      <w:pPr>
+        <w:ind w:left="6480" w:hanging="180"/>
+      </w:pPr>
+    </w:lvl>
+  </w:abstractNum>
+  <w:abstractNum w:abstractNumId="8">
+    <w:nsid w:val="536D4CDE"/>
+    <w:multiLevelType w:val="hybridMultilevel"/>
+    <w:tmpl w:val="3F9A7BF0"/>
+    <w:lvl w:ilvl="0" w:tplc="0409001B">
+      <w:start w:val="1"/>
+      <w:numFmt w:val="lowerRoman"/>
+      <w:lvlText w:val="%1."/>
+      <w:lvlJc w:val="right"/>
+      <w:pPr>
+        <w:ind w:left="720" w:hanging="360"/>
+      </w:pPr>
+    </w:lvl>
+    <w:lvl w:ilvl="1" w:tplc="04090019" w:tentative="1">
+      <w:start w:val="1"/>
+      <w:numFmt w:val="lowerLetter"/>
+      <w:lvlText w:val="%2."/>
+      <w:lvlJc w:val="left"/>
+      <w:pPr>
+        <w:ind w:left="1440" w:hanging="360"/>
+      </w:pPr>
+    </w:lvl>
+    <w:lvl w:ilvl="2" w:tplc="0409001B" w:tentative="1">
+      <w:start w:val="1"/>
+      <w:numFmt w:val="lowerRoman"/>
+      <w:lvlText w:val="%3."/>
+      <w:lvlJc w:val="right"/>
+      <w:pPr>
+        <w:ind w:left="2160" w:hanging="180"/>
+      </w:pPr>
+    </w:lvl>
+    <w:lvl w:ilvl="3" w:tplc="0409000F" w:tentative="1">
+      <w:start w:val="1"/>
+      <w:numFmt w:val="decimal"/>
+      <w:lvlText w:val="%4."/>
+      <w:lvlJc w:val="left"/>
+      <w:pPr>
+        <w:ind w:left="2880" w:hanging="360"/>
+      </w:pPr>
+    </w:lvl>
+    <w:lvl w:ilvl="4" w:tplc="04090019" w:tentative="1">
+      <w:start w:val="1"/>
+      <w:numFmt w:val="lowerLetter"/>
+      <w:lvlText w:val="%5."/>
+      <w:lvlJc w:val="left"/>
+      <w:pPr>
+        <w:ind w:left="3600" w:hanging="360"/>
+      </w:pPr>
+    </w:lvl>
+    <w:lvl w:ilvl="5" w:tplc="0409001B" w:tentative="1">
+      <w:start w:val="1"/>
+      <w:numFmt w:val="lowerRoman"/>
+      <w:lvlText w:val="%6."/>
+      <w:lvlJc w:val="right"/>
+      <w:pPr>
+        <w:ind w:left="4320" w:hanging="180"/>
+      </w:pPr>
+    </w:lvl>
+    <w:lvl w:ilvl="6" w:tplc="0409000F" w:tentative="1">
+      <w:start w:val="1"/>
+      <w:numFmt w:val="decimal"/>
+      <w:lvlText w:val="%7."/>
+      <w:lvlJc w:val="left"/>
+      <w:pPr>
+        <w:ind w:left="5040" w:hanging="360"/>
+      </w:pPr>
+    </w:lvl>
+    <w:lvl w:ilvl="7" w:tplc="04090019" w:tentative="1">
+      <w:start w:val="1"/>
+      <w:numFmt w:val="lowerLetter"/>
+      <w:lvlText w:val="%8."/>
+      <w:lvlJc w:val="left"/>
+      <w:pPr>
+        <w:ind w:left="5760" w:hanging="360"/>
+      </w:pPr>
+    </w:lvl>
+    <w:lvl w:ilvl="8" w:tplc="0409001B" w:tentative="1">
+      <w:start w:val="1"/>
+      <w:numFmt w:val="lowerRoman"/>
+      <w:lvlText w:val="%9."/>
+      <w:lvlJc w:val="right"/>
+      <w:pPr>
+        <w:ind w:left="6480" w:hanging="180"/>
+      </w:pPr>
+    </w:lvl>
+  </w:abstractNum>
+  <w:abstractNum w:abstractNumId="9">
     <w:nsid w:val="6C082C78"/>
     <w:multiLevelType w:val="hybridMultilevel"/>
     <w:tmpl w:val="79FA0E68"/>
@@ -3364,7 +3827,7 @@
       </w:pPr>
     </w:lvl>
   </w:abstractNum>
-  <w:abstractNum w:abstractNumId="8">
+  <w:abstractNum w:abstractNumId="10">
     <w:nsid w:val="766C5D50"/>
     <w:multiLevelType w:val="hybridMultilevel"/>
     <w:tmpl w:val="2CB6AE60"/>
@@ -3454,7 +3917,7 @@
     <w:abstractNumId w:val="0"/>
   </w:num>
   <w:num w:numId="2">
-    <w:abstractNumId w:val="7"/>
+    <w:abstractNumId w:val="9"/>
   </w:num>
   <w:num w:numId="3">
     <w:abstractNumId w:val="2"/>
@@ -3463,7 +3926,7 @@
     <w:abstractNumId w:val="6"/>
   </w:num>
   <w:num w:numId="5">
-    <w:abstractNumId w:val="8"/>
+    <w:abstractNumId w:val="10"/>
   </w:num>
   <w:num w:numId="6">
     <w:abstractNumId w:val="5"/>
@@ -3476,6 +3939,12 @@
   </w:num>
   <w:num w:numId="9">
     <w:abstractNumId w:val="3"/>
+  </w:num>
+  <w:num w:numId="10">
+    <w:abstractNumId w:val="8"/>
+  </w:num>
+  <w:num w:numId="11">
+    <w:abstractNumId w:val="7"/>
   </w:num>
 </w:numbering>
 </file>
@@ -3550,7 +4019,6 @@
     <w:lsdException w:name="Table Web 1" w:semiHidden="1" w:unhideWhenUsed="1"/>
     <w:lsdException w:name="Table Web 2" w:semiHidden="1" w:unhideWhenUsed="1"/>
     <w:lsdException w:name="Table Web 3" w:semiHidden="1" w:unhideWhenUsed="1"/>
-    <w:lsdException w:name="Table Grid" w:semiHidden="1" w:unhideWhenUsed="1"/>
     <w:lsdException w:name="Table Theme" w:semiHidden="1" w:unhideWhenUsed="1"/>
     <w:lsdException w:name="Placeholder Text" w:semiHidden="1" w:uiPriority="99"/>
     <w:lsdException w:name="No Spacing" w:uiPriority="99"/>
@@ -4082,6 +4550,16 @@
       <w:contextualSpacing/>
     </w:pPr>
   </w:style>
+  <w:style w:type="character" w:styleId="Emphasis">
+    <w:name w:val="Emphasis"/>
+    <w:basedOn w:val="DefaultParagraphFont"/>
+    <w:qFormat/>
+    <w:rsid w:val="00346C6B"/>
+    <w:rPr>
+      <w:i/>
+      <w:iCs/>
+    </w:rPr>
+  </w:style>
 </w:styles>
 </file>
 
@@ -4406,12 +4884,6 @@
 </file>
 
 <file path=customXml/item1.xml><?xml version="1.0" encoding="utf-8"?>
-<go:gDocsCustomXmlDataStorage xmlns:go="http://customooxmlschemas.google.com/" xmlns:r="http://schemas.openxmlformats.org/officeDocument/2006/relationships" uri="GoogleDocsCustomDataVersion2">
-  <go:docsCustomData xmlns:go="http://customooxmlschemas.google.com/" roundtripDataSignature="AMtx7mhXxe6Zs2+0eh37mvU8w2lCI/qH2A==">CgMxLjA4AHIhMTlpQ29LbnRaeHhYZTkzSk4zYWJIZlJWYmlXZE94S3VV</go:docsCustomData>
-</go:gDocsCustomXmlDataStorage>
-</file>
-
-<file path=customXml/item2.xml><?xml version="1.0" encoding="utf-8"?>
 <s:customData xmlns="http://www.wps.cn/officeDocument/2013/wpsCustomData" xmlns:s="http://www.wps.cn/officeDocument/2013/wpsCustomData">
   <customSectProps/>
   <customShpExts>
@@ -4421,19 +4893,25 @@
 </s:customData>
 </file>
 
+<file path=customXml/item2.xml><?xml version="1.0" encoding="utf-8"?>
+<go:gDocsCustomXmlDataStorage xmlns:go="http://customooxmlschemas.google.com/" xmlns:r="http://schemas.openxmlformats.org/officeDocument/2006/relationships" uri="GoogleDocsCustomDataVersion2">
+  <go:docsCustomData xmlns:go="http://customooxmlschemas.google.com/" roundtripDataSignature="AMtx7mhXxe6Zs2+0eh37mvU8w2lCI/qH2A==">CgMxLjA4AHIhMTlpQ29LbnRaeHhYZTkzSk4zYWJIZlJWYmlXZE94S3VV</go:docsCustomData>
+</go:gDocsCustomXmlDataStorage>
+</file>
+
 <file path=customXml/itemProps1.xml><?xml version="1.0" encoding="utf-8"?>
+<ds:datastoreItem xmlns:ds="http://schemas.openxmlformats.org/officeDocument/2006/customXml" ds:itemID="{B1977F7D-205B-4081-913C-38D41E755F92}">
+  <ds:schemaRefs>
+    <ds:schemaRef ds:uri="http://www.wps.cn/officeDocument/2013/wpsCustomData"/>
+  </ds:schemaRefs>
+</ds:datastoreItem>
+</file>
+
+<file path=customXml/itemProps2.xml><?xml version="1.0" encoding="utf-8"?>
 <ds:datastoreItem xmlns:ds="http://schemas.openxmlformats.org/officeDocument/2006/customXml" ds:itemID="{11111111-1234-1234-1234-123412341234}">
   <ds:schemaRefs>
     <ds:schemaRef ds:uri="http://customooxmlschemas.google.com/"/>
     <ds:schemaRef ds:uri="http://schemas.openxmlformats.org/officeDocument/2006/relationships"/>
   </ds:schemaRefs>
 </ds:datastoreItem>
-</file>
-
-<file path=customXml/itemProps2.xml><?xml version="1.0" encoding="utf-8"?>
-<ds:datastoreItem xmlns:ds="http://schemas.openxmlformats.org/officeDocument/2006/customXml" ds:itemID="{B1977F7D-205B-4081-913C-38D41E755F92}">
-  <ds:schemaRefs>
-    <ds:schemaRef ds:uri="http://www.wps.cn/officeDocument/2013/wpsCustomData"/>
-  </ds:schemaRefs>
-</ds:datastoreItem>
 </file>
</xml_diff>

<commit_message>
modified set 2 questions as per best practice and completed SET 3 questions for PYTHON module
</commit_message>
<xml_diff>
--- a/4033114-1PythonWeek02_Set_Questions/1.Python(Week 0-2)/2.Python_Set_2/1.Py_Que_Set2_Krithiksha_ans/3.Scenario based/Scenario-Based  -set 2.docx
+++ b/4033114-1PythonWeek02_Set_Questions/1.Python(Week 0-2)/2.Python_Set_2/1.Py_Que_Set2_Krithiksha_ans/3.Scenario based/Scenario-Based  -set 2.docx
@@ -1988,7 +1988,59 @@
         </w:numPr>
       </w:pPr>
       <w:r>
-        <w:t>Cube the numbers (1 + 125 + 27 )</w:t>
+        <w:t>raise</w:t>
+      </w:r>
+      <w:r>
+        <w:t xml:space="preserve"> the numbers</w:t>
+      </w:r>
+      <w:r>
+        <w:t xml:space="preserve"> to the power of the number of digits (</w:t>
+      </w:r>
+      <w:proofErr w:type="spellStart"/>
+      <w:r>
+        <w:t>eg</w:t>
+      </w:r>
+      <w:proofErr w:type="spellEnd"/>
+      <w:r>
+        <w:t xml:space="preserve">: </w:t>
+      </w:r>
+      <w:proofErr w:type="spellStart"/>
+      <w:r>
+        <w:t>len</w:t>
+      </w:r>
+      <w:proofErr w:type="spellEnd"/>
+      <w:r>
+        <w:t>(153) = 3 , raise by 3</w:t>
+      </w:r>
+    </w:p>
+    <w:p>
+      <w:pPr>
+        <w:pStyle w:val="ListParagraph"/>
+      </w:pPr>
+      <w:r>
+        <w:t>1^3 + 5^3 + 3^3</w:t>
+      </w:r>
+    </w:p>
+    <w:p>
+      <w:pPr>
+        <w:pStyle w:val="ListParagraph"/>
+      </w:pPr>
+      <w:r>
+        <w:sym w:font="Wingdings" w:char="F0E0"/>
+      </w:r>
+      <w:r>
+        <w:t xml:space="preserve"> </w:t>
+      </w:r>
+      <w:r>
+        <w:t xml:space="preserve"> (1 + 125 + </w:t>
+      </w:r>
+      <w:proofErr w:type="gramStart"/>
+      <w:r>
+        <w:t>27 )</w:t>
+      </w:r>
+      <w:proofErr w:type="gramEnd"/>
+      <w:r>
+        <w:t xml:space="preserve"> </w:t>
       </w:r>
     </w:p>
     <w:p>
@@ -2288,7 +2340,6 @@
         <w:rPr>
           <w:rStyle w:val="Strong"/>
         </w:rPr>
-        <w:lastRenderedPageBreak/>
         <w:t>Scenario</w:t>
       </w:r>
       <w:r>
@@ -2386,13 +2437,7 @@
         </w:numPr>
       </w:pPr>
       <w:r>
-        <w:t xml:space="preserve">Store the </w:t>
-      </w:r>
-      <w:r>
-        <w:t>Quotient</w:t>
-      </w:r>
-      <w:r>
-        <w:t xml:space="preserve"> in </w:t>
+        <w:t xml:space="preserve">Store the Quotient in </w:t>
       </w:r>
       <w:proofErr w:type="spellStart"/>
       <w:r>
@@ -2412,10 +2457,7 @@
         </w:numPr>
       </w:pPr>
       <w:r>
-        <w:t xml:space="preserve">now get the </w:t>
-      </w:r>
-      <w:r>
-        <w:t xml:space="preserve">Quotient and remainder by dividing </w:t>
+        <w:t xml:space="preserve">now get the Quotient and remainder by dividing </w:t>
       </w:r>
       <w:proofErr w:type="spellStart"/>
       <w:r>
@@ -2476,56 +2518,29 @@
         <w:sym w:font="Wingdings" w:char="F0E0"/>
       </w:r>
       <w:r>
-        <w:t xml:space="preserve"> </w:t>
-      </w:r>
-      <w:r>
-        <w:t xml:space="preserve">quotient </w:t>
-      </w:r>
-      <w:r>
-        <w:t>=5      remainder=0</w:t>
-      </w:r>
-    </w:p>
-    <w:p>
-      <w:r>
-        <w:t xml:space="preserve">5 </w:t>
-      </w:r>
-      <w:r>
-        <w:t xml:space="preserve">mod 2 </w:t>
+        <w:t xml:space="preserve"> quotient =5      remainder=0</w:t>
+      </w:r>
+    </w:p>
+    <w:p>
+      <w:r>
+        <w:t xml:space="preserve">5 mod 2 </w:t>
       </w:r>
       <w:r>
         <w:sym w:font="Wingdings" w:char="F0E0"/>
       </w:r>
       <w:r>
-        <w:t xml:space="preserve"> quotient </w:t>
-      </w:r>
-      <w:r>
-        <w:t>=2</w:t>
-      </w:r>
-      <w:r>
-        <w:t xml:space="preserve">      </w:t>
-      </w:r>
-      <w:r>
-        <w:t>remainder=1</w:t>
-      </w:r>
-    </w:p>
-    <w:p>
-      <w:r>
-        <w:t>2</w:t>
-      </w:r>
-      <w:r>
-        <w:t xml:space="preserve"> mod 2 </w:t>
+        <w:t xml:space="preserve"> quotient =2      remainder=1</w:t>
+      </w:r>
+    </w:p>
+    <w:p>
+      <w:r>
+        <w:t xml:space="preserve">2 mod 2 </w:t>
       </w:r>
       <w:r>
         <w:sym w:font="Wingdings" w:char="F0E0"/>
       </w:r>
       <w:r>
-        <w:t xml:space="preserve"> quotient </w:t>
-      </w:r>
-      <w:r>
-        <w:t>=1</w:t>
-      </w:r>
-      <w:r>
-        <w:t xml:space="preserve">      remainder=0</w:t>
+        <w:t xml:space="preserve"> quotient =1      remainder=0</w:t>
       </w:r>
     </w:p>
     <w:p/>
@@ -2703,23 +2718,7 @@
           <w:color w:val="auto"/>
         </w:rPr>
         <w:br/>
-        <w:t xml:space="preserve"> Write logic to check whether two given strings are</w:t>
-      </w:r>
-      <w:r>
-        <w:rPr>
-          <w:rFonts w:ascii="Roboto Mono" w:eastAsia="Roboto Mono" w:hAnsi="Roboto Mono" w:cs="Roboto Mono"/>
-          <w:i w:val="0"/>
-          <w:color w:val="auto"/>
-        </w:rPr>
-        <w:t xml:space="preserve"> </w:t>
-      </w:r>
-      <w:r>
-        <w:rPr>
-          <w:rFonts w:ascii="Roboto Mono" w:eastAsia="Roboto Mono" w:hAnsi="Roboto Mono" w:cs="Roboto Mono"/>
-          <w:i w:val="0"/>
-          <w:color w:val="auto"/>
-        </w:rPr>
-        <w:t>anagrams</w:t>
+        <w:t xml:space="preserve"> Write logic to check whether two given strings are anagrams</w:t>
       </w:r>
     </w:p>
     <w:p/>
@@ -2744,45 +2743,45 @@
         </w:numPr>
       </w:pPr>
       <w:r>
-        <w:t>Sort the 2 strings</w:t>
-      </w:r>
-    </w:p>
-    <w:p>
-      <w:pPr>
-        <w:pStyle w:val="ListParagraph"/>
-        <w:numPr>
-          <w:ilvl w:val="0"/>
-          <w:numId w:val="11"/>
-        </w:numPr>
-      </w:pPr>
-      <w:r>
-        <w:t>Check if the sorted 2 strings are equal or not, if yes, print ‘strings are anagram’</w:t>
-      </w:r>
-    </w:p>
-    <w:p>
-      <w:pPr>
-        <w:pStyle w:val="ListParagraph"/>
-        <w:numPr>
-          <w:ilvl w:val="0"/>
-          <w:numId w:val="11"/>
-        </w:numPr>
-      </w:pPr>
-      <w:r>
-        <w:t xml:space="preserve">Otherwise, </w:t>
-      </w:r>
-      <w:r>
-        <w:t>p</w:t>
+        <w:t xml:space="preserve">Convert the 2 strings into lower case </w:t>
       </w:r>
       <w:bookmarkStart w:id="0" w:name="_GoBack"/>
       <w:bookmarkEnd w:id="0"/>
-      <w:r>
-        <w:t xml:space="preserve">rint ‘strings are </w:t>
-      </w:r>
-      <w:r>
-        <w:t xml:space="preserve">Not </w:t>
-      </w:r>
-      <w:r>
-        <w:t>anagram’</w:t>
+    </w:p>
+    <w:p>
+      <w:pPr>
+        <w:pStyle w:val="ListParagraph"/>
+        <w:numPr>
+          <w:ilvl w:val="0"/>
+          <w:numId w:val="11"/>
+        </w:numPr>
+      </w:pPr>
+      <w:r>
+        <w:t>Sort the 2 strings</w:t>
+      </w:r>
+    </w:p>
+    <w:p>
+      <w:pPr>
+        <w:pStyle w:val="ListParagraph"/>
+        <w:numPr>
+          <w:ilvl w:val="0"/>
+          <w:numId w:val="11"/>
+        </w:numPr>
+      </w:pPr>
+      <w:r>
+        <w:t>Check if the sorted 2 strings are equal or not, if yes, print ‘strings are anagram’</w:t>
+      </w:r>
+    </w:p>
+    <w:p>
+      <w:pPr>
+        <w:pStyle w:val="ListParagraph"/>
+        <w:numPr>
+          <w:ilvl w:val="0"/>
+          <w:numId w:val="11"/>
+        </w:numPr>
+      </w:pPr>
+      <w:r>
+        <w:t>Otherwise, print ‘strings are Not anagram’</w:t>
       </w:r>
     </w:p>
     <w:p>
@@ -4884,6 +4883,12 @@
 </file>
 
 <file path=customXml/item1.xml><?xml version="1.0" encoding="utf-8"?>
+<go:gDocsCustomXmlDataStorage xmlns:go="http://customooxmlschemas.google.com/" xmlns:r="http://schemas.openxmlformats.org/officeDocument/2006/relationships" uri="GoogleDocsCustomDataVersion2">
+  <go:docsCustomData xmlns:go="http://customooxmlschemas.google.com/" roundtripDataSignature="AMtx7mhXxe6Zs2+0eh37mvU8w2lCI/qH2A==">CgMxLjA4AHIhMTlpQ29LbnRaeHhYZTkzSk4zYWJIZlJWYmlXZE94S3VV</go:docsCustomData>
+</go:gDocsCustomXmlDataStorage>
+</file>
+
+<file path=customXml/item2.xml><?xml version="1.0" encoding="utf-8"?>
 <s:customData xmlns="http://www.wps.cn/officeDocument/2013/wpsCustomData" xmlns:s="http://www.wps.cn/officeDocument/2013/wpsCustomData">
   <customSectProps/>
   <customShpExts>
@@ -4893,25 +4898,19 @@
 </s:customData>
 </file>
 
-<file path=customXml/item2.xml><?xml version="1.0" encoding="utf-8"?>
-<go:gDocsCustomXmlDataStorage xmlns:go="http://customooxmlschemas.google.com/" xmlns:r="http://schemas.openxmlformats.org/officeDocument/2006/relationships" uri="GoogleDocsCustomDataVersion2">
-  <go:docsCustomData xmlns:go="http://customooxmlschemas.google.com/" roundtripDataSignature="AMtx7mhXxe6Zs2+0eh37mvU8w2lCI/qH2A==">CgMxLjA4AHIhMTlpQ29LbnRaeHhYZTkzSk4zYWJIZlJWYmlXZE94S3VV</go:docsCustomData>
-</go:gDocsCustomXmlDataStorage>
-</file>
-
 <file path=customXml/itemProps1.xml><?xml version="1.0" encoding="utf-8"?>
-<ds:datastoreItem xmlns:ds="http://schemas.openxmlformats.org/officeDocument/2006/customXml" ds:itemID="{B1977F7D-205B-4081-913C-38D41E755F92}">
-  <ds:schemaRefs>
-    <ds:schemaRef ds:uri="http://www.wps.cn/officeDocument/2013/wpsCustomData"/>
-  </ds:schemaRefs>
-</ds:datastoreItem>
-</file>
-
-<file path=customXml/itemProps2.xml><?xml version="1.0" encoding="utf-8"?>
 <ds:datastoreItem xmlns:ds="http://schemas.openxmlformats.org/officeDocument/2006/customXml" ds:itemID="{11111111-1234-1234-1234-123412341234}">
   <ds:schemaRefs>
     <ds:schemaRef ds:uri="http://customooxmlschemas.google.com/"/>
     <ds:schemaRef ds:uri="http://schemas.openxmlformats.org/officeDocument/2006/relationships"/>
   </ds:schemaRefs>
 </ds:datastoreItem>
+</file>
+
+<file path=customXml/itemProps2.xml><?xml version="1.0" encoding="utf-8"?>
+<ds:datastoreItem xmlns:ds="http://schemas.openxmlformats.org/officeDocument/2006/customXml" ds:itemID="{B1977F7D-205B-4081-913C-38D41E755F92}">
+  <ds:schemaRefs>
+    <ds:schemaRef ds:uri="http://www.wps.cn/officeDocument/2013/wpsCustomData"/>
+  </ds:schemaRefs>
+</ds:datastoreItem>
 </file>
</xml_diff>